<commit_message>
create sample manuscript and organize the resuts accordingly
</commit_message>
<xml_diff>
--- a/test_manus/test_manus.docx
+++ b/test_manus/test_manus.docx
@@ -1152,19 +1152,25 @@
         <w:pStyle w:val="FirstParagraph"/>
       </w:pPr>
       <w:r>
+        <w:t xml:space="preserve">your choice in the preamble of this document. These styles are</w:t>
+      </w:r>
+      <w:r>
+        <w:t xml:space="preserve"> </w:t>
+      </w:r>
+      <w:r>
+        <w:t xml:space="preserve">Elsevier style</w:t>
+      </w:r>
+      <w:r>
+        <w:t xml:space="preserve"> </w:t>
+      </w:r>
+      <w:r>
         <w:t xml:space="preserve">There are various bibliography styles available. You can select the</w:t>
       </w:r>
       <w:r>
         <w:t xml:space="preserve"> </w:t>
       </w:r>
       <w:r>
-        <w:t xml:space="preserve">style of your choice in the preamble of this document. These styles are</w:t>
-      </w:r>
-      <w:r>
-        <w:t xml:space="preserve"> </w:t>
-      </w:r>
-      <w:r>
-        <w:t xml:space="preserve">Elsevier styles based on standard styles like Harvard and Vancouver.</w:t>
+        <w:t xml:space="preserve">style of s based on standard styles like Harvard and Vancouver.</w:t>
       </w:r>
       <w:r>
         <w:t xml:space="preserve"> </w:t>
@@ -1548,7 +1554,7 @@
     </w:lvl>
   </w:abstractNum>
   <w:abstractNum w:abstractNumId="990">
-    <w:nsid w:val="971433af"/>
+    <w:nsid w:val="7f4b48cd"/>
     <w:multiLevelType w:val="multilevel"/>
     <w:lvl w:ilvl="0">
       <w:numFmt w:val="bullet"/>
@@ -1629,7 +1635,7 @@
     </w:lvl>
   </w:abstractNum>
   <w:abstractNum w:abstractNumId="991">
-    <w:nsid w:val="2933c5a3"/>
+    <w:nsid w:val="6333e9e9"/>
     <w:multiLevelType w:val="multilevel"/>
     <w:lvl w:ilvl="0">
       <w:numFmt w:val="bullet"/>
@@ -1710,7 +1716,7 @@
     </w:lvl>
   </w:abstractNum>
   <w:abstractNum w:abstractNumId="99431">
-    <w:nsid w:val="69ba2a95"/>
+    <w:nsid w:val="d2a1dc0b"/>
     <w:multiLevelType w:val="multilevel"/>
     <w:lvl w:ilvl="0">
       <w:start w:val="1"/>

</xml_diff>